<commit_message>
finished kernel visualization and report
</commit_message>
<xml_diff>
--- a/HW4/report.docx
+++ b/HW4/report.docx
@@ -587,52 +587,1391 @@
         </w:rPr>
         <w:t>100</w:t>
       </w:r>
+      <w:r>
+        <w:rPr>
+          <w:rFonts w:ascii="Times New Roman" w:hAnsi="Times New Roman" w:cs="Times New Roman"/>
+          <w:sz w:val="24"/>
+          <w:szCs w:val="24"/>
+        </w:rPr>
+        <w:t>] train accuracy: 0.9843, loss: 0.0511</w:t>
+      </w:r>
+    </w:p>
+    <w:p>
+      <w:pPr>
+        <w:rPr>
+          <w:rFonts w:ascii="Times New Roman" w:hAnsi="Times New Roman" w:cs="Times New Roman"/>
+          <w:sz w:val="24"/>
+          <w:szCs w:val="24"/>
+        </w:rPr>
+      </w:pPr>
+      <w:r>
+        <w:rPr>
+          <w:rFonts w:ascii="Times New Roman" w:hAnsi="Times New Roman" w:cs="Times New Roman"/>
+          <w:sz w:val="24"/>
+          <w:szCs w:val="24"/>
+        </w:rPr>
+        <w:t xml:space="preserve">[Epoch </w:t>
+      </w:r>
+      <w:r>
+        <w:rPr>
+          <w:rFonts w:ascii="Times New Roman" w:hAnsi="Times New Roman" w:cs="Times New Roman"/>
+          <w:sz w:val="24"/>
+          <w:szCs w:val="24"/>
+        </w:rPr>
+        <w:t>100</w:t>
+      </w:r>
+      <w:r>
+        <w:rPr>
+          <w:rFonts w:ascii="Times New Roman" w:hAnsi="Times New Roman" w:cs="Times New Roman"/>
+          <w:sz w:val="24"/>
+          <w:szCs w:val="24"/>
+        </w:rPr>
+        <w:t>] eval accuracy: 0.8932, loss: 0.7845</w:t>
+      </w:r>
+    </w:p>
+    <w:p>
+      <w:pPr>
+        <w:rPr>
+          <w:rFonts w:ascii="Times New Roman" w:hAnsi="Times New Roman" w:cs="Times New Roman"/>
+          <w:sz w:val="24"/>
+          <w:szCs w:val="24"/>
+        </w:rPr>
+      </w:pPr>
+    </w:p>
+    <w:p>
+      <w:pPr>
+        <w:rPr>
+          <w:rFonts w:ascii="Times New Roman" w:hAnsi="Times New Roman" w:cs="Times New Roman"/>
+          <w:sz w:val="24"/>
+          <w:szCs w:val="24"/>
+        </w:rPr>
+      </w:pPr>
+      <w:r>
+        <w:rPr>
+          <w:rFonts w:ascii="Times New Roman" w:hAnsi="Times New Roman" w:cs="Times New Roman"/>
+          <w:sz w:val="24"/>
+          <w:szCs w:val="24"/>
+        </w:rPr>
+        <w:t>Part III</w:t>
+      </w:r>
+    </w:p>
+    <w:p>
+      <w:pPr>
+        <w:rPr>
+          <w:rFonts w:ascii="Times New Roman" w:hAnsi="Times New Roman" w:cs="Times New Roman"/>
+          <w:sz w:val="24"/>
+          <w:szCs w:val="24"/>
+          <w:u w:val="single"/>
+        </w:rPr>
+      </w:pPr>
+      <w:r>
+        <w:rPr>
+          <w:rFonts w:ascii="Times New Roman" w:hAnsi="Times New Roman" w:cs="Times New Roman"/>
+          <w:sz w:val="24"/>
+          <w:szCs w:val="24"/>
+          <w:u w:val="single"/>
+        </w:rPr>
+        <w:t>Domain Kernels</w:t>
+      </w:r>
+      <w:r>
+        <w:rPr>
+          <w:rFonts w:ascii="Times New Roman" w:hAnsi="Times New Roman" w:cs="Times New Roman"/>
+          <w:sz w:val="24"/>
+          <w:szCs w:val="24"/>
+          <w:u w:val="single"/>
+        </w:rPr>
+        <w:t>:</w:t>
+      </w:r>
+    </w:p>
+    <w:p>
+      <w:pPr>
+        <w:rPr>
+          <w:rFonts w:ascii="Times New Roman" w:hAnsi="Times New Roman" w:cs="Times New Roman"/>
+          <w:sz w:val="24"/>
+          <w:szCs w:val="24"/>
+        </w:rPr>
+      </w:pPr>
+      <w:r>
+        <w:rPr>
+          <w:rFonts w:ascii="Times New Roman" w:hAnsi="Times New Roman" w:cs="Times New Roman"/>
+          <w:sz w:val="24"/>
+          <w:szCs w:val="24"/>
+        </w:rPr>
+        <w:t>Conv2d-0</w:t>
+      </w:r>
+    </w:p>
+    <w:p>
+      <w:pPr>
+        <w:rPr>
+          <w:rFonts w:ascii="Times New Roman" w:hAnsi="Times New Roman" w:cs="Times New Roman"/>
+          <w:sz w:val="24"/>
+          <w:szCs w:val="24"/>
+        </w:rPr>
+      </w:pPr>
+      <w:r>
+        <w:rPr>
+          <w:noProof/>
+        </w:rPr>
+        <w:drawing>
+          <wp:inline distT="0" distB="0" distL="0" distR="0" wp14:anchorId="650E21D0" wp14:editId="315213CD">
+            <wp:extent cx="5943600" cy="1485900"/>
+            <wp:effectExtent l="0" t="0" r="0" b="0"/>
+            <wp:docPr id="13" name="Picture 13"/>
+            <wp:cNvGraphicFramePr>
+              <a:graphicFrameLocks xmlns:a="http://schemas.openxmlformats.org/drawingml/2006/main" noChangeAspect="1"/>
+            </wp:cNvGraphicFramePr>
+            <a:graphic xmlns:a="http://schemas.openxmlformats.org/drawingml/2006/main">
+              <a:graphicData uri="http://schemas.openxmlformats.org/drawingml/2006/picture">
+                <pic:pic xmlns:pic="http://schemas.openxmlformats.org/drawingml/2006/picture">
+                  <pic:nvPicPr>
+                    <pic:cNvPr id="0" name="Picture 1"/>
+                    <pic:cNvPicPr>
+                      <a:picLocks noChangeAspect="1" noChangeArrowheads="1"/>
+                    </pic:cNvPicPr>
+                  </pic:nvPicPr>
+                  <pic:blipFill>
+                    <a:blip r:embed="rId13">
+                      <a:extLst>
+                        <a:ext uri="{28A0092B-C50C-407E-A947-70E740481C1C}">
+                          <a14:useLocalDpi xmlns:a14="http://schemas.microsoft.com/office/drawing/2010/main" val="0"/>
+                        </a:ext>
+                      </a:extLst>
+                    </a:blip>
+                    <a:srcRect/>
+                    <a:stretch>
+                      <a:fillRect/>
+                    </a:stretch>
+                  </pic:blipFill>
+                  <pic:spPr bwMode="auto">
+                    <a:xfrm>
+                      <a:off x="0" y="0"/>
+                      <a:ext cx="5943600" cy="1485900"/>
+                    </a:xfrm>
+                    <a:prstGeom prst="rect">
+                      <a:avLst/>
+                    </a:prstGeom>
+                    <a:noFill/>
+                    <a:ln>
+                      <a:noFill/>
+                    </a:ln>
+                  </pic:spPr>
+                </pic:pic>
+              </a:graphicData>
+            </a:graphic>
+          </wp:inline>
+        </w:drawing>
+      </w:r>
+    </w:p>
+    <w:p>
+      <w:pPr>
+        <w:rPr>
+          <w:rFonts w:ascii="Times New Roman" w:hAnsi="Times New Roman" w:cs="Times New Roman"/>
+          <w:sz w:val="24"/>
+          <w:szCs w:val="24"/>
+        </w:rPr>
+      </w:pPr>
+    </w:p>
+    <w:p>
+      <w:pPr>
+        <w:rPr>
+          <w:rFonts w:ascii="Times New Roman" w:hAnsi="Times New Roman" w:cs="Times New Roman"/>
+          <w:sz w:val="24"/>
+          <w:szCs w:val="24"/>
+        </w:rPr>
+      </w:pPr>
+    </w:p>
+    <w:p>
+      <w:pPr>
+        <w:rPr>
+          <w:rFonts w:ascii="Times New Roman" w:hAnsi="Times New Roman" w:cs="Times New Roman"/>
+          <w:sz w:val="24"/>
+          <w:szCs w:val="24"/>
+        </w:rPr>
+      </w:pPr>
+    </w:p>
+    <w:p>
+      <w:pPr>
+        <w:rPr>
+          <w:rFonts w:ascii="Times New Roman" w:hAnsi="Times New Roman" w:cs="Times New Roman"/>
+          <w:sz w:val="24"/>
+          <w:szCs w:val="24"/>
+        </w:rPr>
+      </w:pPr>
+    </w:p>
+    <w:p>
+      <w:pPr>
+        <w:rPr>
+          <w:rFonts w:ascii="Times New Roman" w:hAnsi="Times New Roman" w:cs="Times New Roman"/>
+          <w:sz w:val="24"/>
+          <w:szCs w:val="24"/>
+        </w:rPr>
+      </w:pPr>
+    </w:p>
+    <w:p>
+      <w:pPr>
+        <w:rPr>
+          <w:rFonts w:ascii="Times New Roman" w:hAnsi="Times New Roman" w:cs="Times New Roman"/>
+          <w:sz w:val="24"/>
+          <w:szCs w:val="24"/>
+        </w:rPr>
+      </w:pPr>
+      <w:r>
+        <w:rPr>
+          <w:rFonts w:ascii="Times New Roman" w:hAnsi="Times New Roman" w:cs="Times New Roman"/>
+          <w:sz w:val="24"/>
+          <w:szCs w:val="24"/>
+        </w:rPr>
+        <w:lastRenderedPageBreak/>
+        <w:t>Conv2d-3</w:t>
+      </w:r>
+    </w:p>
+    <w:p>
+      <w:pPr>
+        <w:rPr>
+          <w:rFonts w:ascii="Times New Roman" w:hAnsi="Times New Roman" w:cs="Times New Roman"/>
+          <w:sz w:val="24"/>
+          <w:szCs w:val="24"/>
+        </w:rPr>
+      </w:pPr>
+      <w:r>
+        <w:rPr>
+          <w:noProof/>
+        </w:rPr>
+        <w:drawing>
+          <wp:inline distT="0" distB="0" distL="0" distR="0" wp14:anchorId="562A9F25" wp14:editId="71F700A2">
+            <wp:extent cx="5943600" cy="5943600"/>
+            <wp:effectExtent l="0" t="0" r="0" b="0"/>
+            <wp:docPr id="14" name="Picture 14"/>
+            <wp:cNvGraphicFramePr>
+              <a:graphicFrameLocks xmlns:a="http://schemas.openxmlformats.org/drawingml/2006/main" noChangeAspect="1"/>
+            </wp:cNvGraphicFramePr>
+            <a:graphic xmlns:a="http://schemas.openxmlformats.org/drawingml/2006/main">
+              <a:graphicData uri="http://schemas.openxmlformats.org/drawingml/2006/picture">
+                <pic:pic xmlns:pic="http://schemas.openxmlformats.org/drawingml/2006/picture">
+                  <pic:nvPicPr>
+                    <pic:cNvPr id="0" name="Picture 3"/>
+                    <pic:cNvPicPr>
+                      <a:picLocks noChangeAspect="1" noChangeArrowheads="1"/>
+                    </pic:cNvPicPr>
+                  </pic:nvPicPr>
+                  <pic:blipFill>
+                    <a:blip r:embed="rId14">
+                      <a:extLst>
+                        <a:ext uri="{28A0092B-C50C-407E-A947-70E740481C1C}">
+                          <a14:useLocalDpi xmlns:a14="http://schemas.microsoft.com/office/drawing/2010/main" val="0"/>
+                        </a:ext>
+                      </a:extLst>
+                    </a:blip>
+                    <a:srcRect/>
+                    <a:stretch>
+                      <a:fillRect/>
+                    </a:stretch>
+                  </pic:blipFill>
+                  <pic:spPr bwMode="auto">
+                    <a:xfrm>
+                      <a:off x="0" y="0"/>
+                      <a:ext cx="5943600" cy="5943600"/>
+                    </a:xfrm>
+                    <a:prstGeom prst="rect">
+                      <a:avLst/>
+                    </a:prstGeom>
+                    <a:noFill/>
+                    <a:ln>
+                      <a:noFill/>
+                    </a:ln>
+                  </pic:spPr>
+                </pic:pic>
+              </a:graphicData>
+            </a:graphic>
+          </wp:inline>
+        </w:drawing>
+      </w:r>
+    </w:p>
+    <w:p>
+      <w:pPr>
+        <w:rPr>
+          <w:rFonts w:ascii="Times New Roman" w:hAnsi="Times New Roman" w:cs="Times New Roman"/>
+          <w:sz w:val="24"/>
+          <w:szCs w:val="24"/>
+        </w:rPr>
+      </w:pPr>
+    </w:p>
+    <w:p>
+      <w:pPr>
+        <w:rPr>
+          <w:rFonts w:ascii="Times New Roman" w:hAnsi="Times New Roman" w:cs="Times New Roman"/>
+          <w:sz w:val="24"/>
+          <w:szCs w:val="24"/>
+        </w:rPr>
+      </w:pPr>
+    </w:p>
+    <w:p>
+      <w:pPr>
+        <w:rPr>
+          <w:rFonts w:ascii="Times New Roman" w:hAnsi="Times New Roman" w:cs="Times New Roman"/>
+          <w:sz w:val="24"/>
+          <w:szCs w:val="24"/>
+        </w:rPr>
+      </w:pPr>
+    </w:p>
+    <w:p>
+      <w:pPr>
+        <w:rPr>
+          <w:rFonts w:ascii="Times New Roman" w:hAnsi="Times New Roman" w:cs="Times New Roman"/>
+          <w:sz w:val="24"/>
+          <w:szCs w:val="24"/>
+        </w:rPr>
+      </w:pPr>
+    </w:p>
+    <w:p>
+      <w:pPr>
+        <w:rPr>
+          <w:rFonts w:ascii="Times New Roman" w:hAnsi="Times New Roman" w:cs="Times New Roman"/>
+          <w:sz w:val="24"/>
+          <w:szCs w:val="24"/>
+        </w:rPr>
+      </w:pPr>
+    </w:p>
+    <w:p>
+      <w:pPr>
+        <w:rPr>
+          <w:rFonts w:ascii="Times New Roman" w:hAnsi="Times New Roman" w:cs="Times New Roman"/>
+          <w:sz w:val="24"/>
+          <w:szCs w:val="24"/>
+        </w:rPr>
+      </w:pPr>
+    </w:p>
+    <w:p>
+      <w:pPr>
+        <w:rPr>
+          <w:rFonts w:ascii="Times New Roman" w:hAnsi="Times New Roman" w:cs="Times New Roman"/>
+          <w:sz w:val="24"/>
+          <w:szCs w:val="24"/>
+        </w:rPr>
+      </w:pPr>
+      <w:r>
+        <w:rPr>
+          <w:rFonts w:ascii="Times New Roman" w:hAnsi="Times New Roman" w:cs="Times New Roman"/>
+          <w:sz w:val="24"/>
+          <w:szCs w:val="24"/>
+        </w:rPr>
+        <w:lastRenderedPageBreak/>
+        <w:t>Conv2d-6</w:t>
+      </w:r>
+    </w:p>
+    <w:p>
+      <w:pPr>
+        <w:rPr>
+          <w:rFonts w:ascii="Times New Roman" w:hAnsi="Times New Roman" w:cs="Times New Roman"/>
+          <w:sz w:val="24"/>
+          <w:szCs w:val="24"/>
+        </w:rPr>
+      </w:pPr>
+      <w:r>
+        <w:rPr>
+          <w:noProof/>
+        </w:rPr>
+        <w:drawing>
+          <wp:inline distT="0" distB="0" distL="0" distR="0" wp14:anchorId="504A2A07" wp14:editId="0DB4B902">
+            <wp:extent cx="5943600" cy="5943600"/>
+            <wp:effectExtent l="0" t="0" r="0" b="0"/>
+            <wp:docPr id="15" name="Picture 15"/>
+            <wp:cNvGraphicFramePr>
+              <a:graphicFrameLocks xmlns:a="http://schemas.openxmlformats.org/drawingml/2006/main" noChangeAspect="1"/>
+            </wp:cNvGraphicFramePr>
+            <a:graphic xmlns:a="http://schemas.openxmlformats.org/drawingml/2006/main">
+              <a:graphicData uri="http://schemas.openxmlformats.org/drawingml/2006/picture">
+                <pic:pic xmlns:pic="http://schemas.openxmlformats.org/drawingml/2006/picture">
+                  <pic:nvPicPr>
+                    <pic:cNvPr id="0" name="Picture 5"/>
+                    <pic:cNvPicPr>
+                      <a:picLocks noChangeAspect="1" noChangeArrowheads="1"/>
+                    </pic:cNvPicPr>
+                  </pic:nvPicPr>
+                  <pic:blipFill>
+                    <a:blip r:embed="rId15">
+                      <a:extLst>
+                        <a:ext uri="{28A0092B-C50C-407E-A947-70E740481C1C}">
+                          <a14:useLocalDpi xmlns:a14="http://schemas.microsoft.com/office/drawing/2010/main" val="0"/>
+                        </a:ext>
+                      </a:extLst>
+                    </a:blip>
+                    <a:srcRect/>
+                    <a:stretch>
+                      <a:fillRect/>
+                    </a:stretch>
+                  </pic:blipFill>
+                  <pic:spPr bwMode="auto">
+                    <a:xfrm>
+                      <a:off x="0" y="0"/>
+                      <a:ext cx="5943600" cy="5943600"/>
+                    </a:xfrm>
+                    <a:prstGeom prst="rect">
+                      <a:avLst/>
+                    </a:prstGeom>
+                    <a:noFill/>
+                    <a:ln>
+                      <a:noFill/>
+                    </a:ln>
+                  </pic:spPr>
+                </pic:pic>
+              </a:graphicData>
+            </a:graphic>
+          </wp:inline>
+        </w:drawing>
+      </w:r>
+    </w:p>
+    <w:p>
+      <w:pPr>
+        <w:rPr>
+          <w:rFonts w:ascii="Times New Roman" w:hAnsi="Times New Roman" w:cs="Times New Roman"/>
+          <w:sz w:val="24"/>
+          <w:szCs w:val="24"/>
+        </w:rPr>
+      </w:pPr>
+    </w:p>
+    <w:p>
+      <w:pPr>
+        <w:rPr>
+          <w:rFonts w:ascii="Times New Roman" w:hAnsi="Times New Roman" w:cs="Times New Roman"/>
+          <w:sz w:val="24"/>
+          <w:szCs w:val="24"/>
+        </w:rPr>
+      </w:pPr>
+    </w:p>
+    <w:p>
+      <w:pPr>
+        <w:rPr>
+          <w:rFonts w:ascii="Times New Roman" w:hAnsi="Times New Roman" w:cs="Times New Roman"/>
+          <w:sz w:val="24"/>
+          <w:szCs w:val="24"/>
+        </w:rPr>
+      </w:pPr>
+    </w:p>
+    <w:p>
+      <w:pPr>
+        <w:rPr>
+          <w:rFonts w:ascii="Times New Roman" w:hAnsi="Times New Roman" w:cs="Times New Roman"/>
+          <w:sz w:val="24"/>
+          <w:szCs w:val="24"/>
+        </w:rPr>
+      </w:pPr>
+    </w:p>
+    <w:p>
+      <w:pPr>
+        <w:rPr>
+          <w:rFonts w:ascii="Times New Roman" w:hAnsi="Times New Roman" w:cs="Times New Roman"/>
+          <w:sz w:val="24"/>
+          <w:szCs w:val="24"/>
+        </w:rPr>
+      </w:pPr>
+    </w:p>
+    <w:p>
+      <w:pPr>
+        <w:rPr>
+          <w:rFonts w:ascii="Times New Roman" w:hAnsi="Times New Roman" w:cs="Times New Roman"/>
+          <w:sz w:val="24"/>
+          <w:szCs w:val="24"/>
+        </w:rPr>
+      </w:pPr>
+    </w:p>
+    <w:p>
+      <w:pPr>
+        <w:rPr>
+          <w:rFonts w:ascii="Times New Roman" w:hAnsi="Times New Roman" w:cs="Times New Roman"/>
+          <w:sz w:val="24"/>
+          <w:szCs w:val="24"/>
+        </w:rPr>
+      </w:pPr>
+      <w:r>
+        <w:rPr>
+          <w:rFonts w:ascii="Times New Roman" w:hAnsi="Times New Roman" w:cs="Times New Roman"/>
+          <w:sz w:val="24"/>
+          <w:szCs w:val="24"/>
+        </w:rPr>
+        <w:lastRenderedPageBreak/>
+        <w:t>Conv2d-8</w:t>
+      </w:r>
+    </w:p>
+    <w:p>
+      <w:pPr>
+        <w:rPr>
+          <w:rFonts w:ascii="Times New Roman" w:hAnsi="Times New Roman" w:cs="Times New Roman"/>
+          <w:sz w:val="24"/>
+          <w:szCs w:val="24"/>
+        </w:rPr>
+      </w:pPr>
+      <w:r>
+        <w:rPr>
+          <w:noProof/>
+        </w:rPr>
+        <w:drawing>
+          <wp:inline distT="0" distB="0" distL="0" distR="0" wp14:anchorId="6D5EB9B1" wp14:editId="38A34A82">
+            <wp:extent cx="5943600" cy="5943600"/>
+            <wp:effectExtent l="0" t="0" r="0" b="0"/>
+            <wp:docPr id="16" name="Picture 16"/>
+            <wp:cNvGraphicFramePr>
+              <a:graphicFrameLocks xmlns:a="http://schemas.openxmlformats.org/drawingml/2006/main" noChangeAspect="1"/>
+            </wp:cNvGraphicFramePr>
+            <a:graphic xmlns:a="http://schemas.openxmlformats.org/drawingml/2006/main">
+              <a:graphicData uri="http://schemas.openxmlformats.org/drawingml/2006/picture">
+                <pic:pic xmlns:pic="http://schemas.openxmlformats.org/drawingml/2006/picture">
+                  <pic:nvPicPr>
+                    <pic:cNvPr id="0" name="Picture 7"/>
+                    <pic:cNvPicPr>
+                      <a:picLocks noChangeAspect="1" noChangeArrowheads="1"/>
+                    </pic:cNvPicPr>
+                  </pic:nvPicPr>
+                  <pic:blipFill>
+                    <a:blip r:embed="rId16">
+                      <a:extLst>
+                        <a:ext uri="{28A0092B-C50C-407E-A947-70E740481C1C}">
+                          <a14:useLocalDpi xmlns:a14="http://schemas.microsoft.com/office/drawing/2010/main" val="0"/>
+                        </a:ext>
+                      </a:extLst>
+                    </a:blip>
+                    <a:srcRect/>
+                    <a:stretch>
+                      <a:fillRect/>
+                    </a:stretch>
+                  </pic:blipFill>
+                  <pic:spPr bwMode="auto">
+                    <a:xfrm>
+                      <a:off x="0" y="0"/>
+                      <a:ext cx="5943600" cy="5943600"/>
+                    </a:xfrm>
+                    <a:prstGeom prst="rect">
+                      <a:avLst/>
+                    </a:prstGeom>
+                    <a:noFill/>
+                    <a:ln>
+                      <a:noFill/>
+                    </a:ln>
+                  </pic:spPr>
+                </pic:pic>
+              </a:graphicData>
+            </a:graphic>
+          </wp:inline>
+        </w:drawing>
+      </w:r>
+    </w:p>
+    <w:p>
+      <w:pPr>
+        <w:rPr>
+          <w:rFonts w:ascii="Times New Roman" w:hAnsi="Times New Roman" w:cs="Times New Roman"/>
+          <w:sz w:val="24"/>
+          <w:szCs w:val="24"/>
+        </w:rPr>
+      </w:pPr>
+    </w:p>
+    <w:p>
+      <w:pPr>
+        <w:rPr>
+          <w:rFonts w:ascii="Times New Roman" w:hAnsi="Times New Roman" w:cs="Times New Roman"/>
+          <w:sz w:val="24"/>
+          <w:szCs w:val="24"/>
+        </w:rPr>
+      </w:pPr>
+    </w:p>
+    <w:p>
+      <w:pPr>
+        <w:rPr>
+          <w:rFonts w:ascii="Times New Roman" w:hAnsi="Times New Roman" w:cs="Times New Roman"/>
+          <w:sz w:val="24"/>
+          <w:szCs w:val="24"/>
+        </w:rPr>
+      </w:pPr>
+    </w:p>
+    <w:p>
+      <w:pPr>
+        <w:rPr>
+          <w:rFonts w:ascii="Times New Roman" w:hAnsi="Times New Roman" w:cs="Times New Roman"/>
+          <w:sz w:val="24"/>
+          <w:szCs w:val="24"/>
+        </w:rPr>
+      </w:pPr>
+    </w:p>
+    <w:p>
+      <w:pPr>
+        <w:rPr>
+          <w:rFonts w:ascii="Times New Roman" w:hAnsi="Times New Roman" w:cs="Times New Roman"/>
+          <w:sz w:val="24"/>
+          <w:szCs w:val="24"/>
+        </w:rPr>
+      </w:pPr>
+    </w:p>
+    <w:p>
+      <w:pPr>
+        <w:rPr>
+          <w:rFonts w:ascii="Times New Roman" w:hAnsi="Times New Roman" w:cs="Times New Roman"/>
+          <w:sz w:val="24"/>
+          <w:szCs w:val="24"/>
+        </w:rPr>
+      </w:pPr>
+    </w:p>
+    <w:p>
+      <w:pPr>
+        <w:rPr>
+          <w:rFonts w:ascii="Times New Roman" w:hAnsi="Times New Roman" w:cs="Times New Roman"/>
+          <w:sz w:val="24"/>
+          <w:szCs w:val="24"/>
+        </w:rPr>
+      </w:pPr>
+      <w:r>
+        <w:rPr>
+          <w:rFonts w:ascii="Times New Roman" w:hAnsi="Times New Roman" w:cs="Times New Roman"/>
+          <w:sz w:val="24"/>
+          <w:szCs w:val="24"/>
+        </w:rPr>
+        <w:lastRenderedPageBreak/>
+        <w:t>Conv2d-10</w:t>
+      </w:r>
+    </w:p>
+    <w:p>
+      <w:pPr>
+        <w:rPr>
+          <w:rFonts w:ascii="Times New Roman" w:hAnsi="Times New Roman" w:cs="Times New Roman"/>
+          <w:sz w:val="24"/>
+          <w:szCs w:val="24"/>
+        </w:rPr>
+      </w:pPr>
+      <w:r>
+        <w:rPr>
+          <w:noProof/>
+        </w:rPr>
+        <w:drawing>
+          <wp:inline distT="0" distB="0" distL="0" distR="0" wp14:anchorId="33F82EE2" wp14:editId="2A8ACA1A">
+            <wp:extent cx="5943600" cy="5943600"/>
+            <wp:effectExtent l="0" t="0" r="0" b="0"/>
+            <wp:docPr id="17" name="Picture 17"/>
+            <wp:cNvGraphicFramePr>
+              <a:graphicFrameLocks xmlns:a="http://schemas.openxmlformats.org/drawingml/2006/main" noChangeAspect="1"/>
+            </wp:cNvGraphicFramePr>
+            <a:graphic xmlns:a="http://schemas.openxmlformats.org/drawingml/2006/main">
+              <a:graphicData uri="http://schemas.openxmlformats.org/drawingml/2006/picture">
+                <pic:pic xmlns:pic="http://schemas.openxmlformats.org/drawingml/2006/picture">
+                  <pic:nvPicPr>
+                    <pic:cNvPr id="0" name="Picture 9"/>
+                    <pic:cNvPicPr>
+                      <a:picLocks noChangeAspect="1" noChangeArrowheads="1"/>
+                    </pic:cNvPicPr>
+                  </pic:nvPicPr>
+                  <pic:blipFill>
+                    <a:blip r:embed="rId17">
+                      <a:extLst>
+                        <a:ext uri="{28A0092B-C50C-407E-A947-70E740481C1C}">
+                          <a14:useLocalDpi xmlns:a14="http://schemas.microsoft.com/office/drawing/2010/main" val="0"/>
+                        </a:ext>
+                      </a:extLst>
+                    </a:blip>
+                    <a:srcRect/>
+                    <a:stretch>
+                      <a:fillRect/>
+                    </a:stretch>
+                  </pic:blipFill>
+                  <pic:spPr bwMode="auto">
+                    <a:xfrm>
+                      <a:off x="0" y="0"/>
+                      <a:ext cx="5943600" cy="5943600"/>
+                    </a:xfrm>
+                    <a:prstGeom prst="rect">
+                      <a:avLst/>
+                    </a:prstGeom>
+                    <a:noFill/>
+                    <a:ln>
+                      <a:noFill/>
+                    </a:ln>
+                  </pic:spPr>
+                </pic:pic>
+              </a:graphicData>
+            </a:graphic>
+          </wp:inline>
+        </w:drawing>
+      </w:r>
+    </w:p>
+    <w:p>
+      <w:pPr>
+        <w:rPr>
+          <w:rFonts w:ascii="Times New Roman" w:hAnsi="Times New Roman" w:cs="Times New Roman"/>
+          <w:sz w:val="24"/>
+          <w:szCs w:val="24"/>
+        </w:rPr>
+      </w:pPr>
+    </w:p>
+    <w:p>
+      <w:pPr>
+        <w:rPr>
+          <w:rFonts w:ascii="Times New Roman" w:hAnsi="Times New Roman" w:cs="Times New Roman"/>
+          <w:sz w:val="24"/>
+          <w:szCs w:val="24"/>
+        </w:rPr>
+      </w:pPr>
+    </w:p>
+    <w:p>
+      <w:pPr>
+        <w:rPr>
+          <w:rFonts w:ascii="Times New Roman" w:hAnsi="Times New Roman" w:cs="Times New Roman"/>
+          <w:sz w:val="24"/>
+          <w:szCs w:val="24"/>
+        </w:rPr>
+      </w:pPr>
+    </w:p>
+    <w:p>
+      <w:pPr>
+        <w:rPr>
+          <w:rFonts w:ascii="Times New Roman" w:hAnsi="Times New Roman" w:cs="Times New Roman"/>
+          <w:sz w:val="24"/>
+          <w:szCs w:val="24"/>
+        </w:rPr>
+      </w:pPr>
+    </w:p>
+    <w:p>
+      <w:pPr>
+        <w:rPr>
+          <w:rFonts w:ascii="Times New Roman" w:hAnsi="Times New Roman" w:cs="Times New Roman"/>
+          <w:sz w:val="24"/>
+          <w:szCs w:val="24"/>
+        </w:rPr>
+      </w:pPr>
+    </w:p>
+    <w:p>
+      <w:pPr>
+        <w:rPr>
+          <w:rFonts w:ascii="Times New Roman" w:hAnsi="Times New Roman" w:cs="Times New Roman"/>
+          <w:sz w:val="24"/>
+          <w:szCs w:val="24"/>
+        </w:rPr>
+      </w:pPr>
+    </w:p>
+    <w:p>
+      <w:pPr>
+        <w:rPr>
+          <w:rFonts w:ascii="Times New Roman" w:hAnsi="Times New Roman" w:cs="Times New Roman"/>
+          <w:sz w:val="24"/>
+          <w:szCs w:val="24"/>
+          <w:u w:val="single"/>
+        </w:rPr>
+      </w:pPr>
+      <w:r>
+        <w:rPr>
+          <w:rFonts w:ascii="Times New Roman" w:hAnsi="Times New Roman" w:cs="Times New Roman"/>
+          <w:sz w:val="24"/>
+          <w:szCs w:val="24"/>
+          <w:u w:val="single"/>
+        </w:rPr>
+        <w:lastRenderedPageBreak/>
+        <w:t>Category Kernels:</w:t>
+      </w:r>
+    </w:p>
+    <w:p>
+      <w:pPr>
+        <w:rPr>
+          <w:rFonts w:ascii="Times New Roman" w:hAnsi="Times New Roman" w:cs="Times New Roman"/>
+          <w:sz w:val="24"/>
+          <w:szCs w:val="24"/>
+        </w:rPr>
+      </w:pPr>
+      <w:r>
+        <w:rPr>
+          <w:rFonts w:ascii="Times New Roman" w:hAnsi="Times New Roman" w:cs="Times New Roman"/>
+          <w:sz w:val="24"/>
+          <w:szCs w:val="24"/>
+        </w:rPr>
+        <w:t>Conv2d-0</w:t>
+      </w:r>
+    </w:p>
+    <w:p>
+      <w:pPr>
+        <w:rPr>
+          <w:rFonts w:ascii="Times New Roman" w:hAnsi="Times New Roman" w:cs="Times New Roman"/>
+          <w:sz w:val="24"/>
+          <w:szCs w:val="24"/>
+        </w:rPr>
+      </w:pPr>
+      <w:r>
+        <w:rPr>
+          <w:noProof/>
+        </w:rPr>
+        <w:drawing>
+          <wp:inline distT="0" distB="0" distL="0" distR="0" wp14:anchorId="47AA2EDB" wp14:editId="39AD1764">
+            <wp:extent cx="5943600" cy="1485900"/>
+            <wp:effectExtent l="0" t="0" r="0" b="0"/>
+            <wp:docPr id="8" name="Picture 8"/>
+            <wp:cNvGraphicFramePr>
+              <a:graphicFrameLocks xmlns:a="http://schemas.openxmlformats.org/drawingml/2006/main" noChangeAspect="1"/>
+            </wp:cNvGraphicFramePr>
+            <a:graphic xmlns:a="http://schemas.openxmlformats.org/drawingml/2006/main">
+              <a:graphicData uri="http://schemas.openxmlformats.org/drawingml/2006/picture">
+                <pic:pic xmlns:pic="http://schemas.openxmlformats.org/drawingml/2006/picture">
+                  <pic:nvPicPr>
+                    <pic:cNvPr id="0" name="Picture 1"/>
+                    <pic:cNvPicPr>
+                      <a:picLocks noChangeAspect="1" noChangeArrowheads="1"/>
+                    </pic:cNvPicPr>
+                  </pic:nvPicPr>
+                  <pic:blipFill>
+                    <a:blip r:embed="rId13">
+                      <a:extLst>
+                        <a:ext uri="{28A0092B-C50C-407E-A947-70E740481C1C}">
+                          <a14:useLocalDpi xmlns:a14="http://schemas.microsoft.com/office/drawing/2010/main" val="0"/>
+                        </a:ext>
+                      </a:extLst>
+                    </a:blip>
+                    <a:srcRect/>
+                    <a:stretch>
+                      <a:fillRect/>
+                    </a:stretch>
+                  </pic:blipFill>
+                  <pic:spPr bwMode="auto">
+                    <a:xfrm>
+                      <a:off x="0" y="0"/>
+                      <a:ext cx="5943600" cy="1485900"/>
+                    </a:xfrm>
+                    <a:prstGeom prst="rect">
+                      <a:avLst/>
+                    </a:prstGeom>
+                    <a:noFill/>
+                    <a:ln>
+                      <a:noFill/>
+                    </a:ln>
+                  </pic:spPr>
+                </pic:pic>
+              </a:graphicData>
+            </a:graphic>
+          </wp:inline>
+        </w:drawing>
+      </w:r>
+    </w:p>
+    <w:p>
+      <w:pPr>
+        <w:rPr>
+          <w:rFonts w:ascii="Times New Roman" w:hAnsi="Times New Roman" w:cs="Times New Roman"/>
+          <w:sz w:val="24"/>
+          <w:szCs w:val="24"/>
+        </w:rPr>
+      </w:pPr>
+      <w:r>
+        <w:rPr>
+          <w:rFonts w:ascii="Times New Roman" w:hAnsi="Times New Roman" w:cs="Times New Roman"/>
+          <w:sz w:val="24"/>
+          <w:szCs w:val="24"/>
+        </w:rPr>
+        <w:t>Conv2d-3</w:t>
+      </w:r>
+    </w:p>
+    <w:p>
+      <w:pPr>
+        <w:rPr>
+          <w:rFonts w:ascii="Times New Roman" w:hAnsi="Times New Roman" w:cs="Times New Roman"/>
+          <w:sz w:val="24"/>
+          <w:szCs w:val="24"/>
+        </w:rPr>
+      </w:pPr>
+      <w:r>
+        <w:rPr>
+          <w:noProof/>
+        </w:rPr>
+        <w:drawing>
+          <wp:inline distT="0" distB="0" distL="0" distR="0" wp14:anchorId="27EEE368" wp14:editId="6CC66831">
+            <wp:extent cx="4125433" cy="4125433"/>
+            <wp:effectExtent l="0" t="0" r="8890" b="8890"/>
+            <wp:docPr id="9" name="Picture 9"/>
+            <wp:cNvGraphicFramePr>
+              <a:graphicFrameLocks xmlns:a="http://schemas.openxmlformats.org/drawingml/2006/main" noChangeAspect="1"/>
+            </wp:cNvGraphicFramePr>
+            <a:graphic xmlns:a="http://schemas.openxmlformats.org/drawingml/2006/main">
+              <a:graphicData uri="http://schemas.openxmlformats.org/drawingml/2006/picture">
+                <pic:pic xmlns:pic="http://schemas.openxmlformats.org/drawingml/2006/picture">
+                  <pic:nvPicPr>
+                    <pic:cNvPr id="0" name="Picture 3"/>
+                    <pic:cNvPicPr>
+                      <a:picLocks noChangeAspect="1" noChangeArrowheads="1"/>
+                    </pic:cNvPicPr>
+                  </pic:nvPicPr>
+                  <pic:blipFill>
+                    <a:blip r:embed="rId14" cstate="print">
+                      <a:extLst>
+                        <a:ext uri="{28A0092B-C50C-407E-A947-70E740481C1C}">
+                          <a14:useLocalDpi xmlns:a14="http://schemas.microsoft.com/office/drawing/2010/main" val="0"/>
+                        </a:ext>
+                      </a:extLst>
+                    </a:blip>
+                    <a:srcRect/>
+                    <a:stretch>
+                      <a:fillRect/>
+                    </a:stretch>
+                  </pic:blipFill>
+                  <pic:spPr bwMode="auto">
+                    <a:xfrm>
+                      <a:off x="0" y="0"/>
+                      <a:ext cx="4132222" cy="4132222"/>
+                    </a:xfrm>
+                    <a:prstGeom prst="rect">
+                      <a:avLst/>
+                    </a:prstGeom>
+                    <a:noFill/>
+                    <a:ln>
+                      <a:noFill/>
+                    </a:ln>
+                  </pic:spPr>
+                </pic:pic>
+              </a:graphicData>
+            </a:graphic>
+          </wp:inline>
+        </w:drawing>
+      </w:r>
+    </w:p>
+    <w:p>
+      <w:pPr>
+        <w:rPr>
+          <w:rFonts w:ascii="Times New Roman" w:hAnsi="Times New Roman" w:cs="Times New Roman"/>
+          <w:sz w:val="24"/>
+          <w:szCs w:val="24"/>
+        </w:rPr>
+      </w:pPr>
+    </w:p>
+    <w:p>
+      <w:pPr>
+        <w:rPr>
+          <w:rFonts w:ascii="Times New Roman" w:hAnsi="Times New Roman" w:cs="Times New Roman"/>
+          <w:sz w:val="24"/>
+          <w:szCs w:val="24"/>
+        </w:rPr>
+      </w:pPr>
+    </w:p>
+    <w:p>
+      <w:pPr>
+        <w:rPr>
+          <w:rFonts w:ascii="Times New Roman" w:hAnsi="Times New Roman" w:cs="Times New Roman"/>
+          <w:sz w:val="24"/>
+          <w:szCs w:val="24"/>
+        </w:rPr>
+      </w:pPr>
+    </w:p>
+    <w:p>
+      <w:pPr>
+        <w:rPr>
+          <w:rFonts w:ascii="Times New Roman" w:hAnsi="Times New Roman" w:cs="Times New Roman"/>
+          <w:sz w:val="24"/>
+          <w:szCs w:val="24"/>
+        </w:rPr>
+      </w:pPr>
+    </w:p>
+    <w:p>
+      <w:pPr>
+        <w:rPr>
+          <w:rFonts w:ascii="Times New Roman" w:hAnsi="Times New Roman" w:cs="Times New Roman"/>
+          <w:sz w:val="24"/>
+          <w:szCs w:val="24"/>
+        </w:rPr>
+      </w:pPr>
+    </w:p>
+    <w:p>
+      <w:pPr>
+        <w:rPr>
+          <w:rFonts w:ascii="Times New Roman" w:hAnsi="Times New Roman" w:cs="Times New Roman"/>
+          <w:sz w:val="24"/>
+          <w:szCs w:val="24"/>
+        </w:rPr>
+      </w:pPr>
+      <w:r>
+        <w:rPr>
+          <w:rFonts w:ascii="Times New Roman" w:hAnsi="Times New Roman" w:cs="Times New Roman"/>
+          <w:sz w:val="24"/>
+          <w:szCs w:val="24"/>
+        </w:rPr>
+        <w:lastRenderedPageBreak/>
+        <w:t>Conv2d-6</w:t>
+      </w:r>
+    </w:p>
+    <w:p>
+      <w:pPr>
+        <w:rPr>
+          <w:rFonts w:ascii="Times New Roman" w:hAnsi="Times New Roman" w:cs="Times New Roman"/>
+          <w:sz w:val="24"/>
+          <w:szCs w:val="24"/>
+        </w:rPr>
+      </w:pPr>
+      <w:r>
+        <w:rPr>
+          <w:noProof/>
+        </w:rPr>
+        <w:drawing>
+          <wp:inline distT="0" distB="0" distL="0" distR="0" wp14:anchorId="322793B8" wp14:editId="3E3EFADD">
+            <wp:extent cx="5943600" cy="5943600"/>
+            <wp:effectExtent l="0" t="0" r="0" b="0"/>
+            <wp:docPr id="10" name="Picture 10"/>
+            <wp:cNvGraphicFramePr>
+              <a:graphicFrameLocks xmlns:a="http://schemas.openxmlformats.org/drawingml/2006/main" noChangeAspect="1"/>
+            </wp:cNvGraphicFramePr>
+            <a:graphic xmlns:a="http://schemas.openxmlformats.org/drawingml/2006/main">
+              <a:graphicData uri="http://schemas.openxmlformats.org/drawingml/2006/picture">
+                <pic:pic xmlns:pic="http://schemas.openxmlformats.org/drawingml/2006/picture">
+                  <pic:nvPicPr>
+                    <pic:cNvPr id="0" name="Picture 5"/>
+                    <pic:cNvPicPr>
+                      <a:picLocks noChangeAspect="1" noChangeArrowheads="1"/>
+                    </pic:cNvPicPr>
+                  </pic:nvPicPr>
+                  <pic:blipFill>
+                    <a:blip r:embed="rId15">
+                      <a:extLst>
+                        <a:ext uri="{28A0092B-C50C-407E-A947-70E740481C1C}">
+                          <a14:useLocalDpi xmlns:a14="http://schemas.microsoft.com/office/drawing/2010/main" val="0"/>
+                        </a:ext>
+                      </a:extLst>
+                    </a:blip>
+                    <a:srcRect/>
+                    <a:stretch>
+                      <a:fillRect/>
+                    </a:stretch>
+                  </pic:blipFill>
+                  <pic:spPr bwMode="auto">
+                    <a:xfrm>
+                      <a:off x="0" y="0"/>
+                      <a:ext cx="5943600" cy="5943600"/>
+                    </a:xfrm>
+                    <a:prstGeom prst="rect">
+                      <a:avLst/>
+                    </a:prstGeom>
+                    <a:noFill/>
+                    <a:ln>
+                      <a:noFill/>
+                    </a:ln>
+                  </pic:spPr>
+                </pic:pic>
+              </a:graphicData>
+            </a:graphic>
+          </wp:inline>
+        </w:drawing>
+      </w:r>
+    </w:p>
+    <w:p>
+      <w:pPr>
+        <w:rPr>
+          <w:rFonts w:ascii="Times New Roman" w:hAnsi="Times New Roman" w:cs="Times New Roman"/>
+          <w:sz w:val="24"/>
+          <w:szCs w:val="24"/>
+        </w:rPr>
+      </w:pPr>
+    </w:p>
+    <w:p>
+      <w:pPr>
+        <w:rPr>
+          <w:rFonts w:ascii="Times New Roman" w:hAnsi="Times New Roman" w:cs="Times New Roman"/>
+          <w:sz w:val="24"/>
+          <w:szCs w:val="24"/>
+        </w:rPr>
+      </w:pPr>
+    </w:p>
+    <w:p>
+      <w:pPr>
+        <w:rPr>
+          <w:rFonts w:ascii="Times New Roman" w:hAnsi="Times New Roman" w:cs="Times New Roman"/>
+          <w:sz w:val="24"/>
+          <w:szCs w:val="24"/>
+        </w:rPr>
+      </w:pPr>
+    </w:p>
+    <w:p>
+      <w:pPr>
+        <w:rPr>
+          <w:rFonts w:ascii="Times New Roman" w:hAnsi="Times New Roman" w:cs="Times New Roman"/>
+          <w:sz w:val="24"/>
+          <w:szCs w:val="24"/>
+        </w:rPr>
+      </w:pPr>
+    </w:p>
+    <w:p>
+      <w:pPr>
+        <w:rPr>
+          <w:rFonts w:ascii="Times New Roman" w:hAnsi="Times New Roman" w:cs="Times New Roman"/>
+          <w:sz w:val="24"/>
+          <w:szCs w:val="24"/>
+        </w:rPr>
+      </w:pPr>
+    </w:p>
+    <w:p>
+      <w:pPr>
+        <w:rPr>
+          <w:rFonts w:ascii="Times New Roman" w:hAnsi="Times New Roman" w:cs="Times New Roman"/>
+          <w:sz w:val="24"/>
+          <w:szCs w:val="24"/>
+        </w:rPr>
+      </w:pPr>
+    </w:p>
+    <w:p>
+      <w:pPr>
+        <w:rPr>
+          <w:rFonts w:ascii="Times New Roman" w:hAnsi="Times New Roman" w:cs="Times New Roman"/>
+          <w:sz w:val="24"/>
+          <w:szCs w:val="24"/>
+        </w:rPr>
+      </w:pPr>
+      <w:r>
+        <w:rPr>
+          <w:rFonts w:ascii="Times New Roman" w:hAnsi="Times New Roman" w:cs="Times New Roman"/>
+          <w:sz w:val="24"/>
+          <w:szCs w:val="24"/>
+        </w:rPr>
+        <w:lastRenderedPageBreak/>
+        <w:t>Conv2d-8</w:t>
+      </w:r>
+    </w:p>
+    <w:p>
+      <w:pPr>
+        <w:rPr>
+          <w:rFonts w:ascii="Times New Roman" w:hAnsi="Times New Roman" w:cs="Times New Roman"/>
+          <w:sz w:val="24"/>
+          <w:szCs w:val="24"/>
+        </w:rPr>
+      </w:pPr>
+      <w:r>
+        <w:rPr>
+          <w:noProof/>
+        </w:rPr>
+        <w:drawing>
+          <wp:inline distT="0" distB="0" distL="0" distR="0" wp14:anchorId="354A2553" wp14:editId="10A183F6">
+            <wp:extent cx="5943600" cy="5943600"/>
+            <wp:effectExtent l="0" t="0" r="0" b="0"/>
+            <wp:docPr id="11" name="Picture 11"/>
+            <wp:cNvGraphicFramePr>
+              <a:graphicFrameLocks xmlns:a="http://schemas.openxmlformats.org/drawingml/2006/main" noChangeAspect="1"/>
+            </wp:cNvGraphicFramePr>
+            <a:graphic xmlns:a="http://schemas.openxmlformats.org/drawingml/2006/main">
+              <a:graphicData uri="http://schemas.openxmlformats.org/drawingml/2006/picture">
+                <pic:pic xmlns:pic="http://schemas.openxmlformats.org/drawingml/2006/picture">
+                  <pic:nvPicPr>
+                    <pic:cNvPr id="0" name="Picture 7"/>
+                    <pic:cNvPicPr>
+                      <a:picLocks noChangeAspect="1" noChangeArrowheads="1"/>
+                    </pic:cNvPicPr>
+                  </pic:nvPicPr>
+                  <pic:blipFill>
+                    <a:blip r:embed="rId16">
+                      <a:extLst>
+                        <a:ext uri="{28A0092B-C50C-407E-A947-70E740481C1C}">
+                          <a14:useLocalDpi xmlns:a14="http://schemas.microsoft.com/office/drawing/2010/main" val="0"/>
+                        </a:ext>
+                      </a:extLst>
+                    </a:blip>
+                    <a:srcRect/>
+                    <a:stretch>
+                      <a:fillRect/>
+                    </a:stretch>
+                  </pic:blipFill>
+                  <pic:spPr bwMode="auto">
+                    <a:xfrm>
+                      <a:off x="0" y="0"/>
+                      <a:ext cx="5943600" cy="5943600"/>
+                    </a:xfrm>
+                    <a:prstGeom prst="rect">
+                      <a:avLst/>
+                    </a:prstGeom>
+                    <a:noFill/>
+                    <a:ln>
+                      <a:noFill/>
+                    </a:ln>
+                  </pic:spPr>
+                </pic:pic>
+              </a:graphicData>
+            </a:graphic>
+          </wp:inline>
+        </w:drawing>
+      </w:r>
+    </w:p>
+    <w:p>
+      <w:pPr>
+        <w:rPr>
+          <w:rFonts w:ascii="Times New Roman" w:hAnsi="Times New Roman" w:cs="Times New Roman"/>
+          <w:sz w:val="24"/>
+          <w:szCs w:val="24"/>
+        </w:rPr>
+      </w:pPr>
+    </w:p>
+    <w:p>
+      <w:pPr>
+        <w:rPr>
+          <w:rFonts w:ascii="Times New Roman" w:hAnsi="Times New Roman" w:cs="Times New Roman"/>
+          <w:sz w:val="24"/>
+          <w:szCs w:val="24"/>
+        </w:rPr>
+      </w:pPr>
+    </w:p>
+    <w:p>
+      <w:pPr>
+        <w:rPr>
+          <w:rFonts w:ascii="Times New Roman" w:hAnsi="Times New Roman" w:cs="Times New Roman"/>
+          <w:sz w:val="24"/>
+          <w:szCs w:val="24"/>
+        </w:rPr>
+      </w:pPr>
+    </w:p>
+    <w:p>
+      <w:pPr>
+        <w:rPr>
+          <w:rFonts w:ascii="Times New Roman" w:hAnsi="Times New Roman" w:cs="Times New Roman"/>
+          <w:sz w:val="24"/>
+          <w:szCs w:val="24"/>
+        </w:rPr>
+      </w:pPr>
+    </w:p>
+    <w:p>
+      <w:pPr>
+        <w:rPr>
+          <w:rFonts w:ascii="Times New Roman" w:hAnsi="Times New Roman" w:cs="Times New Roman"/>
+          <w:sz w:val="24"/>
+          <w:szCs w:val="24"/>
+        </w:rPr>
+      </w:pPr>
+    </w:p>
+    <w:p>
+      <w:pPr>
+        <w:rPr>
+          <w:rFonts w:ascii="Times New Roman" w:hAnsi="Times New Roman" w:cs="Times New Roman"/>
+          <w:sz w:val="24"/>
+          <w:szCs w:val="24"/>
+        </w:rPr>
+      </w:pPr>
+    </w:p>
+    <w:p>
+      <w:pPr>
+        <w:rPr>
+          <w:rFonts w:ascii="Times New Roman" w:hAnsi="Times New Roman" w:cs="Times New Roman"/>
+          <w:sz w:val="24"/>
+          <w:szCs w:val="24"/>
+        </w:rPr>
+      </w:pPr>
+      <w:r>
+        <w:rPr>
+          <w:rFonts w:ascii="Times New Roman" w:hAnsi="Times New Roman" w:cs="Times New Roman"/>
+          <w:sz w:val="24"/>
+          <w:szCs w:val="24"/>
+        </w:rPr>
+        <w:lastRenderedPageBreak/>
+        <w:t>Conv2d-10</w:t>
+      </w:r>
+    </w:p>
+    <w:p>
+      <w:pPr>
+        <w:rPr>
+          <w:rFonts w:ascii="Times New Roman" w:hAnsi="Times New Roman" w:cs="Times New Roman"/>
+          <w:sz w:val="24"/>
+          <w:szCs w:val="24"/>
+        </w:rPr>
+      </w:pPr>
+      <w:r>
+        <w:rPr>
+          <w:noProof/>
+        </w:rPr>
+        <w:drawing>
+          <wp:inline distT="0" distB="0" distL="0" distR="0" wp14:anchorId="3D401DCC" wp14:editId="72C6191E">
+            <wp:extent cx="5943600" cy="5943600"/>
+            <wp:effectExtent l="0" t="0" r="0" b="0"/>
+            <wp:docPr id="12" name="Picture 12"/>
+            <wp:cNvGraphicFramePr>
+              <a:graphicFrameLocks xmlns:a="http://schemas.openxmlformats.org/drawingml/2006/main" noChangeAspect="1"/>
+            </wp:cNvGraphicFramePr>
+            <a:graphic xmlns:a="http://schemas.openxmlformats.org/drawingml/2006/main">
+              <a:graphicData uri="http://schemas.openxmlformats.org/drawingml/2006/picture">
+                <pic:pic xmlns:pic="http://schemas.openxmlformats.org/drawingml/2006/picture">
+                  <pic:nvPicPr>
+                    <pic:cNvPr id="0" name="Picture 9"/>
+                    <pic:cNvPicPr>
+                      <a:picLocks noChangeAspect="1" noChangeArrowheads="1"/>
+                    </pic:cNvPicPr>
+                  </pic:nvPicPr>
+                  <pic:blipFill>
+                    <a:blip r:embed="rId17">
+                      <a:extLst>
+                        <a:ext uri="{28A0092B-C50C-407E-A947-70E740481C1C}">
+                          <a14:useLocalDpi xmlns:a14="http://schemas.microsoft.com/office/drawing/2010/main" val="0"/>
+                        </a:ext>
+                      </a:extLst>
+                    </a:blip>
+                    <a:srcRect/>
+                    <a:stretch>
+                      <a:fillRect/>
+                    </a:stretch>
+                  </pic:blipFill>
+                  <pic:spPr bwMode="auto">
+                    <a:xfrm>
+                      <a:off x="0" y="0"/>
+                      <a:ext cx="5943600" cy="5943600"/>
+                    </a:xfrm>
+                    <a:prstGeom prst="rect">
+                      <a:avLst/>
+                    </a:prstGeom>
+                    <a:noFill/>
+                    <a:ln>
+                      <a:noFill/>
+                    </a:ln>
+                  </pic:spPr>
+                </pic:pic>
+              </a:graphicData>
+            </a:graphic>
+          </wp:inline>
+        </w:drawing>
+      </w:r>
       <w:bookmarkStart w:id="0" w:name="_GoBack"/>
       <w:bookmarkEnd w:id="0"/>
-      <w:r>
-        <w:rPr>
-          <w:rFonts w:ascii="Times New Roman" w:hAnsi="Times New Roman" w:cs="Times New Roman"/>
-          <w:sz w:val="24"/>
-          <w:szCs w:val="24"/>
-        </w:rPr>
-        <w:t>] train accuracy: 0.9843, loss: 0.0511</w:t>
-      </w:r>
-    </w:p>
-    <w:p>
-      <w:pPr>
-        <w:rPr>
-          <w:rFonts w:ascii="Times New Roman" w:hAnsi="Times New Roman" w:cs="Times New Roman"/>
-          <w:sz w:val="24"/>
-          <w:szCs w:val="24"/>
-        </w:rPr>
-      </w:pPr>
-      <w:r>
-        <w:rPr>
-          <w:rFonts w:ascii="Times New Roman" w:hAnsi="Times New Roman" w:cs="Times New Roman"/>
-          <w:sz w:val="24"/>
-          <w:szCs w:val="24"/>
-        </w:rPr>
-        <w:t xml:space="preserve">[Epoch </w:t>
-      </w:r>
-      <w:r>
-        <w:rPr>
-          <w:rFonts w:ascii="Times New Roman" w:hAnsi="Times New Roman" w:cs="Times New Roman"/>
-          <w:sz w:val="24"/>
-          <w:szCs w:val="24"/>
-        </w:rPr>
-        <w:t>100</w:t>
-      </w:r>
-      <w:r>
-        <w:rPr>
-          <w:rFonts w:ascii="Times New Roman" w:hAnsi="Times New Roman" w:cs="Times New Roman"/>
-          <w:sz w:val="24"/>
-          <w:szCs w:val="24"/>
-        </w:rPr>
-        <w:t>] eval accuracy: 0.8932, loss: 0.7845</w:t>
-      </w:r>
+    </w:p>
+    <w:p>
+      <w:pPr>
+        <w:rPr>
+          <w:rFonts w:ascii="Times New Roman" w:hAnsi="Times New Roman" w:cs="Times New Roman"/>
+          <w:sz w:val="24"/>
+          <w:szCs w:val="24"/>
+        </w:rPr>
+      </w:pPr>
+    </w:p>
+    <w:p>
+      <w:pPr>
+        <w:rPr>
+          <w:rFonts w:ascii="Times New Roman" w:hAnsi="Times New Roman" w:cs="Times New Roman"/>
+          <w:sz w:val="24"/>
+          <w:szCs w:val="24"/>
+        </w:rPr>
+      </w:pPr>
+    </w:p>
+    <w:p>
+      <w:pPr>
+        <w:rPr>
+          <w:rFonts w:ascii="Times New Roman" w:hAnsi="Times New Roman" w:cs="Times New Roman"/>
+          <w:sz w:val="24"/>
+          <w:szCs w:val="24"/>
+        </w:rPr>
+      </w:pPr>
+    </w:p>
+    <w:p>
+      <w:pPr>
+        <w:rPr>
+          <w:rFonts w:ascii="Times New Roman" w:hAnsi="Times New Roman" w:cs="Times New Roman"/>
+          <w:sz w:val="24"/>
+          <w:szCs w:val="24"/>
+        </w:rPr>
+      </w:pPr>
+    </w:p>
+    <w:p>
+      <w:pPr>
+        <w:rPr>
+          <w:rFonts w:ascii="Times New Roman" w:hAnsi="Times New Roman" w:cs="Times New Roman"/>
+          <w:sz w:val="24"/>
+          <w:szCs w:val="24"/>
+        </w:rPr>
+      </w:pPr>
+    </w:p>
+    <w:p>
+      <w:pPr>
+        <w:rPr>
+          <w:rFonts w:ascii="Times New Roman" w:hAnsi="Times New Roman" w:cs="Times New Roman"/>
+          <w:sz w:val="24"/>
+          <w:szCs w:val="24"/>
+        </w:rPr>
+      </w:pPr>
     </w:p>
     <w:sectPr>
-      <w:headerReference w:type="default" r:id="rId13"/>
+      <w:headerReference w:type="default" r:id="rId18"/>
       <w:pgSz w:w="12240" w:h="15840"/>
       <w:pgMar w:top="1440" w:right="1440" w:bottom="1440" w:left="1440" w:header="720" w:footer="720" w:gutter="0"/>
       <w:cols w:space="720"/>

</xml_diff>